<commit_message>
Corrections has been made
</commit_message>
<xml_diff>
--- a/BORRADORES CHIAPPERO/1 - Visión.docx
+++ b/BORRADORES CHIAPPERO/1 - Visión.docx
@@ -10379,7 +10379,7 @@
               <w:rPr>
                 <w:rtl w:val="0"/>
               </w:rPr>
-              <w:t xml:space="preserve">Encargada de Gestionar materiales de construcción.</w:t>
+              <w:t xml:space="preserve">Encargada de Comprar Materiales de Construcción.</w:t>
             </w:r>
           </w:p>
         </w:tc>
@@ -10795,7 +10795,7 @@
           <w:b w:val="0"/>
           <w:rtl w:val="0"/>
         </w:rPr>
-        <w:t xml:space="preserve">Representante del área Gestión de Obras.</w:t>
+        <w:t xml:space="preserve">Representante del área Gestionar de Obras.</w:t>
       </w:r>
       <w:r>
         <w:rPr>
@@ -10923,7 +10923,7 @@
               <w:rPr>
                 <w:rtl w:val="0"/>
               </w:rPr>
-              <w:t xml:space="preserve">Encargado de Gestión de Obras</w:t>
+              <w:t xml:space="preserve">Encargado de Gestionar de Obras</w:t>
             </w:r>
           </w:p>
         </w:tc>
@@ -11336,7 +11336,7 @@
               <w:rPr>
                 <w:rtl w:val="0"/>
               </w:rPr>
-              <w:t xml:space="preserve">Encargada de Ventas y Cobranzas.</w:t>
+              <w:t xml:space="preserve">Encargada de Ventas.</w:t>
             </w:r>
           </w:p>
         </w:tc>

</xml_diff>